<commit_message>
Update Group1Security assessment for tetra network.docx
Updated Info
</commit_message>
<xml_diff>
--- a/Group1Security assessment for tetra network.docx
+++ b/Group1Security assessment for tetra network.docx
@@ -1,6 +1,6 @@
 
 <file path=word/document.xml><?xml version="1.0" encoding="utf-8"?>
-<w:document xmlns:cx="http://schemas.microsoft.com/office/drawing/2014/chartex" xmlns:cx1="http://schemas.microsoft.com/office/drawing/2015/9/8/chartex" xmlns:cx2="http://schemas.microsoft.com/office/drawing/2015/10/21/chartex" xmlns:cx3="http://schemas.microsoft.com/office/drawing/2016/5/9/chartex" xmlns:cx4="http://schemas.microsoft.com/office/drawing/2016/5/10/chartex" xmlns:cx5="http://schemas.microsoft.com/office/drawing/2016/5/11/chartex" xmlns:cx6="http://schemas.microsoft.com/office/drawing/2016/5/12/chartex" xmlns:cx7="http://schemas.microsoft.com/office/drawing/2016/5/13/chartex" xmlns:cx8="http://schemas.microsoft.com/office/drawing/2016/5/14/chartex" xmlns:mc="http://schemas.openxmlformats.org/markup-compatibility/2006" xmlns:aink="http://schemas.microsoft.com/office/drawing/2016/ink" xmlns:am3d="http://schemas.microsoft.com/office/drawing/2017/model3d" xmlns:o="urn:schemas-microsoft-com:office:office" xmlns:oel="http://schemas.microsoft.com/office/2019/extlst" xmlns:r="http://purl.oclc.org/ooxml/officeDocument/relationships" xmlns:m="http://purl.oclc.org/ooxml/officeDocument/math" xmlns:v="urn:schemas-microsoft-com:vml" xmlns:wp14="http://schemas.microsoft.com/office/word/2010/wordprocessingDrawing" xmlns:wp="http://purl.oclc.org/ooxml/drawingml/wordprocessingDrawing" xmlns:w10="urn:schemas-microsoft-com:office:word" xmlns:w="http://purl.oclc.org/ooxml/wordprocessingml/main" xmlns:w14="http://schemas.microsoft.com/office/word/2010/wordml" xmlns:w15="http://schemas.microsoft.com/office/word/2012/wordml" xmlns:w16cex="http://schemas.microsoft.com/office/word/2018/wordml/cex" xmlns:w16cid="http://schemas.microsoft.com/office/word/2016/wordml/cid" xmlns:w16="http://schemas.microsoft.com/office/word/2018/wordml" xmlns:w16sdtdh="http://schemas.microsoft.com/office/word/2020/wordml/sdtdatahash" xmlns:w16se="http://schemas.microsoft.com/office/word/2015/wordml/symex" xmlns:wpi="http://schemas.microsoft.com/office/word/2010/wordprocessingInk" xmlns:wne="http://schemas.microsoft.com/office/word/2006/wordml" mc:Ignorable="w14 w15 w16se w16cid w16 w16cex w16sdtdh wne wp14" w:conformance="strict">
+<w:document xmlns:cx="http://schemas.microsoft.com/office/drawing/2014/chartex" xmlns:cx1="http://schemas.microsoft.com/office/drawing/2015/9/8/chartex" xmlns:cx2="http://schemas.microsoft.com/office/drawing/2015/10/21/chartex" xmlns:cx3="http://schemas.microsoft.com/office/drawing/2016/5/9/chartex" xmlns:cx4="http://schemas.microsoft.com/office/drawing/2016/5/10/chartex" xmlns:cx5="http://schemas.microsoft.com/office/drawing/2016/5/11/chartex" xmlns:cx6="http://schemas.microsoft.com/office/drawing/2016/5/12/chartex" xmlns:cx7="http://schemas.microsoft.com/office/drawing/2016/5/13/chartex" xmlns:cx8="http://schemas.microsoft.com/office/drawing/2016/5/14/chartex" xmlns:mc="http://schemas.openxmlformats.org/markup-compatibility/2006" xmlns:aink="http://schemas.microsoft.com/office/drawing/2016/ink" xmlns:am3d="http://schemas.microsoft.com/office/drawing/2017/model3d" xmlns:o="urn:schemas-microsoft-com:office:office" xmlns:oel="http://schemas.microsoft.com/office/2019/extlst" xmlns:r="http://purl.oclc.org/ooxml/officeDocument/relationships" xmlns:m="http://purl.oclc.org/ooxml/officeDocument/math" xmlns:v="urn:schemas-microsoft-com:vml" xmlns:wp14="http://schemas.microsoft.com/office/word/2010/wordprocessingDrawing" xmlns:wp="http://purl.oclc.org/ooxml/drawingml/wordprocessingDrawing" xmlns:w10="urn:schemas-microsoft-com:office:word" xmlns:w="http://purl.oclc.org/ooxml/wordprocessingml/main" xmlns:w14="http://schemas.microsoft.com/office/word/2010/wordml" xmlns:w15="http://schemas.microsoft.com/office/word/2012/wordml" xmlns:w16cex="http://schemas.microsoft.com/office/word/2018/wordml/cex" xmlns:w16cid="http://schemas.microsoft.com/office/word/2016/wordml/cid" xmlns:w16="http://schemas.microsoft.com/office/word/2018/wordml" xmlns:w16du="http://schemas.microsoft.com/office/word/2023/wordml/word16du" xmlns:w16sdtdh="http://schemas.microsoft.com/office/word/2020/wordml/sdtdatahash" xmlns:w16se="http://schemas.microsoft.com/office/word/2015/wordml/symex" xmlns:wpi="http://schemas.microsoft.com/office/word/2010/wordprocessingInk" xmlns:wne="http://schemas.microsoft.com/office/word/2006/wordml" mc:Ignorable="w14 w15 w16se w16cid w16 w16cex w16sdtdh w16du wne wp14" w:conformance="strict">
   <w:body>
     <w:p>
       <w:pPr>
@@ -335,7 +335,101 @@
           <w:sz w:val="18"/>
           <w:szCs w:val="18"/>
         </w:rPr>
-        <w:t>line 1: 2</w:t>
+        <w:t>Seth Ekow Abaidoo</w:t>
+      </w:r>
+      <w:r>
+        <w:rPr>
+          <w:sz w:val="18"/>
+          <w:szCs w:val="18"/>
+        </w:rPr>
+        <w:br/>
+      </w:r>
+      <w:r>
+        <w:rPr>
+          <w:i/>
+          <w:iCs/>
+          <w:sz w:val="18"/>
+          <w:szCs w:val="18"/>
+        </w:rPr>
+        <w:t>Institute of Information Systems and Engineering</w:t>
+      </w:r>
+      <w:r>
+        <w:rPr>
+          <w:i/>
+          <w:sz w:val="18"/>
+          <w:szCs w:val="18"/>
+        </w:rPr>
+        <w:t xml:space="preserve"> </w:t>
+      </w:r>
+      <w:r>
+        <w:rPr>
+          <w:i/>
+          <w:sz w:val="18"/>
+          <w:szCs w:val="18"/>
+        </w:rPr>
+        <w:br/>
+        <w:t>Concordia University</w:t>
+      </w:r>
+      <w:r>
+        <w:rPr>
+          <w:i/>
+          <w:sz w:val="18"/>
+          <w:szCs w:val="18"/>
+        </w:rPr>
+        <w:br/>
+      </w:r>
+      <w:r>
+        <w:rPr>
+          <w:sz w:val="18"/>
+          <w:szCs w:val="18"/>
+        </w:rPr>
+        <w:t>Quebec, Ghana</w:t>
+      </w:r>
+      <w:r>
+        <w:rPr>
+          <w:i/>
+          <w:sz w:val="18"/>
+          <w:szCs w:val="18"/>
+        </w:rPr>
+        <w:br/>
+      </w:r>
+      <w:r>
+        <w:rPr>
+          <w:sz w:val="18"/>
+          <w:szCs w:val="18"/>
+        </w:rPr>
+        <w:t>s_abai@live.concordia.ca</w:t>
+      </w:r>
+    </w:p>
+    <w:p>
+      <w:pPr>
+        <w:pStyle w:val="Author"/>
+        <w:spacing w:before="5pt" w:beforeAutospacing="1"/>
+        <w:rPr>
+          <w:sz w:val="18"/>
+          <w:szCs w:val="18"/>
+        </w:rPr>
+      </w:pPr>
+      <w:r>
+        <w:rPr>
+          <w:sz w:val="18"/>
+          <w:szCs w:val="18"/>
+        </w:rPr>
+        <w:t>li</w:t>
+      </w:r>
+      <w:r>
+        <w:rPr>
+          <w:sz w:val="18"/>
+          <w:szCs w:val="18"/>
+        </w:rPr>
+        <w:t xml:space="preserve">ne 1: </w:t>
+      </w:r>
+      <w:r>
+        <w:rPr>
+          <w:sz w:val="18"/>
+          <w:szCs w:val="18"/>
+        </w:rPr>
+        <w:t>5</w:t>
       </w:r>
       <w:r>
         <w:rPr>
@@ -343,21 +437,14 @@
           <w:szCs w:val="18"/>
           <w:vertAlign w:val="superscript"/>
         </w:rPr>
-        <w:t>nd</w:t>
-      </w:r>
-      <w:r>
-        <w:rPr>
-          <w:sz w:val="18"/>
-          <w:szCs w:val="18"/>
-        </w:rPr>
-        <w:t xml:space="preserve"> </w:t>
-      </w:r>
-      <w:r>
-        <w:rPr>
-          <w:sz w:val="18"/>
-          <w:szCs w:val="18"/>
-        </w:rPr>
-        <w:t>Given Name Surname</w:t>
+        <w:t>th</w:t>
+      </w:r>
+      <w:r>
+        <w:rPr>
+          <w:sz w:val="18"/>
+          <w:szCs w:val="18"/>
+        </w:rPr>
+        <w:t xml:space="preserve"> Given Name Surname</w:t>
       </w:r>
       <w:r>
         <w:rPr>
@@ -438,7 +525,23 @@
           <w:sz w:val="18"/>
           <w:szCs w:val="18"/>
         </w:rPr>
-        <w:t>(of Affiliation)</w:t>
+        <w:t xml:space="preserve">(of </w:t>
+      </w:r>
+      <w:r>
+        <w:rPr>
+          <w:i/>
+          <w:sz w:val="18"/>
+          <w:szCs w:val="18"/>
+        </w:rPr>
+        <w:t>A</w:t>
+      </w:r>
+      <w:r>
+        <w:rPr>
+          <w:i/>
+          <w:sz w:val="18"/>
+          <w:szCs w:val="18"/>
+        </w:rPr>
+        <w:t>ffiliation)</w:t>
       </w:r>
       <w:r>
         <w:rPr>
@@ -468,53 +571,28 @@
           <w:sz w:val="18"/>
           <w:szCs w:val="18"/>
         </w:rPr>
+        <w:t xml:space="preserve"> </w:t>
+      </w:r>
+      <w:r>
+        <w:rPr>
+          <w:sz w:val="18"/>
+          <w:szCs w:val="18"/>
+        </w:rPr>
         <w:t xml:space="preserve"> or ORCID</w:t>
       </w:r>
-    </w:p>
-    <w:p>
-      <w:pPr>
-        <w:pStyle w:val="Author"/>
-        <w:spacing w:before="5pt" w:beforeAutospacing="1"/>
-        <w:rPr>
-          <w:sz w:val="18"/>
-          <w:szCs w:val="18"/>
-        </w:rPr>
-      </w:pPr>
-      <w:r>
-        <w:rPr>
-          <w:sz w:val="18"/>
-          <w:szCs w:val="18"/>
-        </w:rPr>
-        <w:t>li</w:t>
-      </w:r>
-      <w:r>
-        <w:rPr>
-          <w:sz w:val="18"/>
-          <w:szCs w:val="18"/>
-        </w:rPr>
-        <w:t xml:space="preserve">ne 1: </w:t>
-      </w:r>
-      <w:r>
-        <w:rPr>
-          <w:sz w:val="18"/>
-          <w:szCs w:val="18"/>
-        </w:rPr>
-        <w:t>5</w:t>
-      </w:r>
-      <w:r>
-        <w:rPr>
-          <w:sz w:val="18"/>
-          <w:szCs w:val="18"/>
-          <w:vertAlign w:val="superscript"/>
-        </w:rPr>
-        <w:t>th</w:t>
-      </w:r>
-      <w:r>
-        <w:rPr>
-          <w:sz w:val="18"/>
-          <w:szCs w:val="18"/>
-        </w:rPr>
-        <w:t xml:space="preserve"> Given Name Surname</w:t>
+      <w:r>
+        <w:rPr>
+          <w:sz w:val="18"/>
+          <w:szCs w:val="18"/>
+        </w:rPr>
+        <w:br w:type="column"/>
+      </w:r>
+      <w:r>
+        <w:rPr>
+          <w:sz w:val="18"/>
+          <w:szCs w:val="18"/>
+        </w:rPr>
+        <w:t>Azeez Ogede</w:t>
       </w:r>
       <w:r>
         <w:rPr>
@@ -522,15 +600,23 @@
           <w:szCs w:val="18"/>
         </w:rPr>
         <w:br/>
-        <w:t xml:space="preserve">line 2: </w:t>
-      </w:r>
-      <w:r>
-        <w:rPr>
-          <w:i/>
-          <w:sz w:val="18"/>
-          <w:szCs w:val="18"/>
-        </w:rPr>
-        <w:t xml:space="preserve">dept. name of organization </w:t>
+      </w:r>
+      <w:r>
+        <w:rPr>
+          <w:i/>
+          <w:iCs/>
+          <w:sz w:val="18"/>
+          <w:szCs w:val="18"/>
+        </w:rPr>
+        <w:t>Institute of Information Systems and Engineering</w:t>
+      </w:r>
+      <w:r>
+        <w:rPr>
+          <w:i/>
+          <w:sz w:val="18"/>
+          <w:szCs w:val="18"/>
+        </w:rPr>
+        <w:t xml:space="preserve"> </w:t>
       </w:r>
       <w:r>
         <w:rPr>
@@ -539,47 +625,22 @@
           <w:szCs w:val="18"/>
         </w:rPr>
         <w:br/>
-      </w:r>
-      <w:r>
-        <w:rPr>
-          <w:i/>
-          <w:sz w:val="18"/>
-          <w:szCs w:val="18"/>
-        </w:rPr>
-        <w:t xml:space="preserve">(of </w:t>
-      </w:r>
-      <w:r>
-        <w:rPr>
-          <w:i/>
-          <w:iCs/>
-          <w:sz w:val="18"/>
-          <w:szCs w:val="18"/>
-        </w:rPr>
-        <w:t>Affiliation</w:t>
-      </w:r>
-      <w:r>
-        <w:rPr>
-          <w:i/>
-          <w:sz w:val="18"/>
-          <w:szCs w:val="18"/>
-        </w:rPr>
-        <w:t>)</w:t>
-      </w:r>
-      <w:r>
-        <w:rPr>
+        <w:t>Concordia University</w:t>
+      </w:r>
+      <w:r>
+        <w:rPr>
+          <w:i/>
           <w:sz w:val="18"/>
           <w:szCs w:val="18"/>
         </w:rPr>
         <w:br/>
-        <w:t xml:space="preserve">line 3: </w:t>
-      </w:r>
-      <w:r>
-        <w:rPr>
-          <w:i/>
-          <w:sz w:val="18"/>
-          <w:szCs w:val="18"/>
-        </w:rPr>
-        <w:t xml:space="preserve">name of organization </w:t>
+      </w:r>
+      <w:r>
+        <w:rPr>
+          <w:sz w:val="18"/>
+          <w:szCs w:val="18"/>
+        </w:rPr>
+        <w:t>Quebec, Ghana</w:t>
       </w:r>
       <w:r>
         <w:rPr>
@@ -591,211 +652,10 @@
       </w:r>
       <w:r>
         <w:rPr>
-          <w:i/>
-          <w:sz w:val="18"/>
-          <w:szCs w:val="18"/>
-        </w:rPr>
-        <w:t xml:space="preserve">(of </w:t>
-      </w:r>
-      <w:r>
-        <w:rPr>
-          <w:i/>
-          <w:sz w:val="18"/>
-          <w:szCs w:val="18"/>
-        </w:rPr>
-        <w:t>A</w:t>
-      </w:r>
-      <w:r>
-        <w:rPr>
-          <w:i/>
-          <w:sz w:val="18"/>
-          <w:szCs w:val="18"/>
-        </w:rPr>
-        <w:t>ffiliation)</w:t>
-      </w:r>
-      <w:r>
-        <w:rPr>
-          <w:i/>
-          <w:sz w:val="18"/>
-          <w:szCs w:val="18"/>
-        </w:rPr>
-        <w:br/>
-      </w:r>
-      <w:r>
-        <w:rPr>
-          <w:sz w:val="18"/>
-          <w:szCs w:val="18"/>
-        </w:rPr>
-        <w:t>line 4: City, Country</w:t>
-      </w:r>
-      <w:r>
-        <w:rPr>
-          <w:sz w:val="18"/>
-          <w:szCs w:val="18"/>
-        </w:rPr>
-        <w:br/>
-        <w:t>line 5: email address</w:t>
-      </w:r>
-      <w:r>
-        <w:rPr>
-          <w:sz w:val="18"/>
-          <w:szCs w:val="18"/>
-        </w:rPr>
-        <w:t xml:space="preserve"> </w:t>
-      </w:r>
-      <w:r>
-        <w:rPr>
-          <w:sz w:val="18"/>
-          <w:szCs w:val="18"/>
-        </w:rPr>
-        <w:t xml:space="preserve"> or ORCID</w:t>
-      </w:r>
-      <w:r>
-        <w:rPr>
-          <w:sz w:val="18"/>
-          <w:szCs w:val="18"/>
-        </w:rPr>
-        <w:br w:type="column"/>
-      </w:r>
-      <w:r>
-        <w:rPr>
-          <w:sz w:val="18"/>
-          <w:szCs w:val="18"/>
-        </w:rPr>
-        <w:t>line 1: 3</w:t>
-      </w:r>
-      <w:r>
-        <w:rPr>
-          <w:sz w:val="18"/>
-          <w:szCs w:val="18"/>
-          <w:vertAlign w:val="superscript"/>
-        </w:rPr>
-        <w:t>rd</w:t>
-      </w:r>
-      <w:r>
-        <w:rPr>
-          <w:sz w:val="18"/>
-          <w:szCs w:val="18"/>
-        </w:rPr>
-        <w:t xml:space="preserve"> </w:t>
-      </w:r>
-      <w:r>
-        <w:rPr>
-          <w:sz w:val="18"/>
-          <w:szCs w:val="18"/>
-        </w:rPr>
-        <w:t>Given Name Surname</w:t>
-      </w:r>
-      <w:r>
-        <w:rPr>
-          <w:sz w:val="18"/>
-          <w:szCs w:val="18"/>
-        </w:rPr>
-        <w:br/>
-        <w:t xml:space="preserve">line 2: </w:t>
-      </w:r>
-      <w:r>
-        <w:rPr>
-          <w:i/>
-          <w:sz w:val="18"/>
-          <w:szCs w:val="18"/>
-        </w:rPr>
-        <w:t xml:space="preserve">dept. name of organization </w:t>
-      </w:r>
-      <w:r>
-        <w:rPr>
-          <w:i/>
-          <w:sz w:val="18"/>
-          <w:szCs w:val="18"/>
-        </w:rPr>
-        <w:br/>
-      </w:r>
-      <w:r>
-        <w:rPr>
-          <w:i/>
-          <w:sz w:val="18"/>
-          <w:szCs w:val="18"/>
-        </w:rPr>
-        <w:t xml:space="preserve">(of </w:t>
-      </w:r>
-      <w:r>
-        <w:rPr>
-          <w:i/>
-          <w:iCs/>
-          <w:sz w:val="18"/>
-          <w:szCs w:val="18"/>
-        </w:rPr>
-        <w:t>Affiliation</w:t>
-      </w:r>
-      <w:r>
-        <w:rPr>
-          <w:i/>
-          <w:sz w:val="18"/>
-          <w:szCs w:val="18"/>
-        </w:rPr>
-        <w:t>)</w:t>
-      </w:r>
-      <w:r>
-        <w:rPr>
-          <w:sz w:val="18"/>
-          <w:szCs w:val="18"/>
-        </w:rPr>
-        <w:br/>
-        <w:t xml:space="preserve">line 3: </w:t>
-      </w:r>
-      <w:r>
-        <w:rPr>
-          <w:i/>
-          <w:sz w:val="18"/>
-          <w:szCs w:val="18"/>
-        </w:rPr>
-        <w:t xml:space="preserve">name of organization </w:t>
-      </w:r>
-      <w:r>
-        <w:rPr>
-          <w:i/>
-          <w:sz w:val="18"/>
-          <w:szCs w:val="18"/>
-        </w:rPr>
-        <w:br/>
-      </w:r>
-      <w:r>
-        <w:rPr>
-          <w:i/>
-          <w:sz w:val="18"/>
-          <w:szCs w:val="18"/>
-        </w:rPr>
-        <w:t>(of Affiliation)</w:t>
-      </w:r>
-      <w:r>
-        <w:rPr>
-          <w:i/>
-          <w:sz w:val="18"/>
-          <w:szCs w:val="18"/>
-        </w:rPr>
-        <w:br/>
-      </w:r>
-      <w:r>
-        <w:rPr>
-          <w:sz w:val="18"/>
-          <w:szCs w:val="18"/>
-        </w:rPr>
-        <w:t>line 4: City, Country</w:t>
-      </w:r>
-      <w:r>
-        <w:rPr>
-          <w:sz w:val="18"/>
-          <w:szCs w:val="18"/>
-        </w:rPr>
-        <w:br/>
-        <w:t>line 5: email address</w:t>
-      </w:r>
-      <w:r>
-        <w:rPr>
-          <w:sz w:val="18"/>
-          <w:szCs w:val="18"/>
-        </w:rPr>
-        <w:t xml:space="preserve"> or ORCID</w:t>
+          <w:sz w:val="18"/>
+          <w:szCs w:val="18"/>
+        </w:rPr>
+        <w:t>azeez.ogede@mail.concordia.ca</w:t>
       </w:r>
     </w:p>
     <w:p>
@@ -1063,21 +923,7 @@
           <w:sz w:val="18"/>
           <w:szCs w:val="18"/>
         </w:rPr>
-        <w:t>, its impact on devices, data, network traffic, level of cryptanalysis, ease of exploitation, level of ease to discover the vulnerabilities, its</w:t>
-      </w:r>
-      <w:r>
-        <w:rPr>
-          <w:sz w:val="18"/>
-          <w:szCs w:val="18"/>
-        </w:rPr>
-        <w:t xml:space="preserve"> </w:t>
-      </w:r>
-      <w:r>
-        <w:rPr>
-          <w:sz w:val="18"/>
-          <w:szCs w:val="18"/>
-        </w:rPr>
-        <w:t>scability impact on companies and countries</w:t>
+        <w:t>, its impact on devices, data, network traffic, level of cryptanalysis, ease of exploitation, level of ease to discover the vulnerabilities, its scability impact on companies and countries</w:t>
       </w:r>
       <w:r>
         <w:rPr>
@@ -2308,7 +2154,6 @@
       <w:r>
         <w:t>”. Avoid the stilted expression “</w:t>
       </w:r>
-      <w:proofErr w:type="spellStart"/>
       <w:r>
         <w:rPr>
           <w:lang w:val="en-US"/>
@@ -2316,11 +2161,7 @@
         <w:t>o</w:t>
       </w:r>
       <w:r>
-        <w:t>ne</w:t>
-      </w:r>
-      <w:proofErr w:type="spellEnd"/>
-      <w:r>
-        <w:t xml:space="preserve"> of us (R. B. G.) thanks </w:t>
+        <w:t xml:space="preserve">ne of us (R. B. G.) thanks </w:t>
       </w:r>
       <w:r>
         <w:t>...</w:t>
@@ -2696,7 +2537,7 @@
 </file>
 
 <file path=word/endnotes.xml><?xml version="1.0" encoding="utf-8"?>
-<w:endnotes xmlns:cx="http://schemas.microsoft.com/office/drawing/2014/chartex" xmlns:cx1="http://schemas.microsoft.com/office/drawing/2015/9/8/chartex" xmlns:cx2="http://schemas.microsoft.com/office/drawing/2015/10/21/chartex" xmlns:cx3="http://schemas.microsoft.com/office/drawing/2016/5/9/chartex" xmlns:cx4="http://schemas.microsoft.com/office/drawing/2016/5/10/chartex" xmlns:cx5="http://schemas.microsoft.com/office/drawing/2016/5/11/chartex" xmlns:cx6="http://schemas.microsoft.com/office/drawing/2016/5/12/chartex" xmlns:cx7="http://schemas.microsoft.com/office/drawing/2016/5/13/chartex" xmlns:cx8="http://schemas.microsoft.com/office/drawing/2016/5/14/chartex" xmlns:mc="http://schemas.openxmlformats.org/markup-compatibility/2006" xmlns:aink="http://schemas.microsoft.com/office/drawing/2016/ink" xmlns:am3d="http://schemas.microsoft.com/office/drawing/2017/model3d" xmlns:o="urn:schemas-microsoft-com:office:office" xmlns:oel="http://schemas.microsoft.com/office/2019/extlst" xmlns:r="http://purl.oclc.org/ooxml/officeDocument/relationships" xmlns:m="http://purl.oclc.org/ooxml/officeDocument/math" xmlns:v="urn:schemas-microsoft-com:vml" xmlns:wp14="http://schemas.microsoft.com/office/word/2010/wordprocessingDrawing" xmlns:wp="http://purl.oclc.org/ooxml/drawingml/wordprocessingDrawing" xmlns:w10="urn:schemas-microsoft-com:office:word" xmlns:w="http://purl.oclc.org/ooxml/wordprocessingml/main" xmlns:w14="http://schemas.microsoft.com/office/word/2010/wordml" xmlns:w15="http://schemas.microsoft.com/office/word/2012/wordml" xmlns:w16cex="http://schemas.microsoft.com/office/word/2018/wordml/cex" xmlns:w16cid="http://schemas.microsoft.com/office/word/2016/wordml/cid" xmlns:w16="http://schemas.microsoft.com/office/word/2018/wordml" xmlns:w16sdtdh="http://schemas.microsoft.com/office/word/2020/wordml/sdtdatahash" xmlns:w16se="http://schemas.microsoft.com/office/word/2015/wordml/symex" xmlns:wpi="http://schemas.microsoft.com/office/word/2010/wordprocessingInk" xmlns:wne="http://schemas.microsoft.com/office/word/2006/wordml" mc:Ignorable="w14 w15 w16se w16cid w16 w16cex w16sdtdh wne wp14">
+<w:endnotes xmlns:cx="http://schemas.microsoft.com/office/drawing/2014/chartex" xmlns:cx1="http://schemas.microsoft.com/office/drawing/2015/9/8/chartex" xmlns:cx2="http://schemas.microsoft.com/office/drawing/2015/10/21/chartex" xmlns:cx3="http://schemas.microsoft.com/office/drawing/2016/5/9/chartex" xmlns:cx4="http://schemas.microsoft.com/office/drawing/2016/5/10/chartex" xmlns:cx5="http://schemas.microsoft.com/office/drawing/2016/5/11/chartex" xmlns:cx6="http://schemas.microsoft.com/office/drawing/2016/5/12/chartex" xmlns:cx7="http://schemas.microsoft.com/office/drawing/2016/5/13/chartex" xmlns:cx8="http://schemas.microsoft.com/office/drawing/2016/5/14/chartex" xmlns:mc="http://schemas.openxmlformats.org/markup-compatibility/2006" xmlns:aink="http://schemas.microsoft.com/office/drawing/2016/ink" xmlns:am3d="http://schemas.microsoft.com/office/drawing/2017/model3d" xmlns:o="urn:schemas-microsoft-com:office:office" xmlns:oel="http://schemas.microsoft.com/office/2019/extlst" xmlns:r="http://purl.oclc.org/ooxml/officeDocument/relationships" xmlns:m="http://purl.oclc.org/ooxml/officeDocument/math" xmlns:v="urn:schemas-microsoft-com:vml" xmlns:wp14="http://schemas.microsoft.com/office/word/2010/wordprocessingDrawing" xmlns:wp="http://purl.oclc.org/ooxml/drawingml/wordprocessingDrawing" xmlns:w10="urn:schemas-microsoft-com:office:word" xmlns:w="http://purl.oclc.org/ooxml/wordprocessingml/main" xmlns:w14="http://schemas.microsoft.com/office/word/2010/wordml" xmlns:w15="http://schemas.microsoft.com/office/word/2012/wordml" xmlns:w16cex="http://schemas.microsoft.com/office/word/2018/wordml/cex" xmlns:w16cid="http://schemas.microsoft.com/office/word/2016/wordml/cid" xmlns:w16="http://schemas.microsoft.com/office/word/2018/wordml" xmlns:w16du="http://schemas.microsoft.com/office/word/2023/wordml/word16du" xmlns:w16sdtdh="http://schemas.microsoft.com/office/word/2020/wordml/sdtdatahash" xmlns:w16se="http://schemas.microsoft.com/office/word/2015/wordml/symex" xmlns:wpi="http://schemas.microsoft.com/office/word/2010/wordprocessingInk" xmlns:wne="http://schemas.microsoft.com/office/word/2006/wordml" mc:Ignorable="w14 w15 w16se w16cid w16 w16cex w16sdtdh w16du wne wp14">
   <w:endnote w:type="separator" w:id="-1">
     <w:p>
       <w:r>
@@ -2715,7 +2556,7 @@
 </file>
 
 <file path=word/footer1.xml><?xml version="1.0" encoding="utf-8"?>
-<w:ftr xmlns:cx="http://schemas.microsoft.com/office/drawing/2014/chartex" xmlns:cx1="http://schemas.microsoft.com/office/drawing/2015/9/8/chartex" xmlns:cx2="http://schemas.microsoft.com/office/drawing/2015/10/21/chartex" xmlns:cx3="http://schemas.microsoft.com/office/drawing/2016/5/9/chartex" xmlns:cx4="http://schemas.microsoft.com/office/drawing/2016/5/10/chartex" xmlns:cx5="http://schemas.microsoft.com/office/drawing/2016/5/11/chartex" xmlns:cx6="http://schemas.microsoft.com/office/drawing/2016/5/12/chartex" xmlns:cx7="http://schemas.microsoft.com/office/drawing/2016/5/13/chartex" xmlns:cx8="http://schemas.microsoft.com/office/drawing/2016/5/14/chartex" xmlns:mc="http://schemas.openxmlformats.org/markup-compatibility/2006" xmlns:aink="http://schemas.microsoft.com/office/drawing/2016/ink" xmlns:am3d="http://schemas.microsoft.com/office/drawing/2017/model3d" xmlns:o="urn:schemas-microsoft-com:office:office" xmlns:oel="http://schemas.microsoft.com/office/2019/extlst" xmlns:r="http://purl.oclc.org/ooxml/officeDocument/relationships" xmlns:m="http://purl.oclc.org/ooxml/officeDocument/math" xmlns:v="urn:schemas-microsoft-com:vml" xmlns:wp14="http://schemas.microsoft.com/office/word/2010/wordprocessingDrawing" xmlns:wp="http://purl.oclc.org/ooxml/drawingml/wordprocessingDrawing" xmlns:w10="urn:schemas-microsoft-com:office:word" xmlns:w="http://purl.oclc.org/ooxml/wordprocessingml/main" xmlns:w14="http://schemas.microsoft.com/office/word/2010/wordml" xmlns:w15="http://schemas.microsoft.com/office/word/2012/wordml" xmlns:w16cex="http://schemas.microsoft.com/office/word/2018/wordml/cex" xmlns:w16cid="http://schemas.microsoft.com/office/word/2016/wordml/cid" xmlns:w16="http://schemas.microsoft.com/office/word/2018/wordml" xmlns:w16sdtdh="http://schemas.microsoft.com/office/word/2020/wordml/sdtdatahash" xmlns:w16se="http://schemas.microsoft.com/office/word/2015/wordml/symex" xmlns:wpi="http://schemas.microsoft.com/office/word/2010/wordprocessingInk" xmlns:wne="http://schemas.microsoft.com/office/word/2006/wordml" mc:Ignorable="w14 w15 w16se w16cid w16 w16cex w16sdtdh wne wp14">
+<w:ftr xmlns:cx="http://schemas.microsoft.com/office/drawing/2014/chartex" xmlns:cx1="http://schemas.microsoft.com/office/drawing/2015/9/8/chartex" xmlns:cx2="http://schemas.microsoft.com/office/drawing/2015/10/21/chartex" xmlns:cx3="http://schemas.microsoft.com/office/drawing/2016/5/9/chartex" xmlns:cx4="http://schemas.microsoft.com/office/drawing/2016/5/10/chartex" xmlns:cx5="http://schemas.microsoft.com/office/drawing/2016/5/11/chartex" xmlns:cx6="http://schemas.microsoft.com/office/drawing/2016/5/12/chartex" xmlns:cx7="http://schemas.microsoft.com/office/drawing/2016/5/13/chartex" xmlns:cx8="http://schemas.microsoft.com/office/drawing/2016/5/14/chartex" xmlns:mc="http://schemas.openxmlformats.org/markup-compatibility/2006" xmlns:aink="http://schemas.microsoft.com/office/drawing/2016/ink" xmlns:am3d="http://schemas.microsoft.com/office/drawing/2017/model3d" xmlns:o="urn:schemas-microsoft-com:office:office" xmlns:oel="http://schemas.microsoft.com/office/2019/extlst" xmlns:r="http://purl.oclc.org/ooxml/officeDocument/relationships" xmlns:m="http://purl.oclc.org/ooxml/officeDocument/math" xmlns:v="urn:schemas-microsoft-com:vml" xmlns:wp14="http://schemas.microsoft.com/office/word/2010/wordprocessingDrawing" xmlns:wp="http://purl.oclc.org/ooxml/drawingml/wordprocessingDrawing" xmlns:w10="urn:schemas-microsoft-com:office:word" xmlns:w="http://purl.oclc.org/ooxml/wordprocessingml/main" xmlns:w14="http://schemas.microsoft.com/office/word/2010/wordml" xmlns:w15="http://schemas.microsoft.com/office/word/2012/wordml" xmlns:w16cex="http://schemas.microsoft.com/office/word/2018/wordml/cex" xmlns:w16cid="http://schemas.microsoft.com/office/word/2016/wordml/cid" xmlns:w16="http://schemas.microsoft.com/office/word/2018/wordml" xmlns:w16du="http://schemas.microsoft.com/office/word/2023/wordml/word16du" xmlns:w16sdtdh="http://schemas.microsoft.com/office/word/2020/wordml/sdtdatahash" xmlns:w16se="http://schemas.microsoft.com/office/word/2015/wordml/symex" xmlns:wpi="http://schemas.microsoft.com/office/word/2010/wordprocessingInk" xmlns:wne="http://schemas.microsoft.com/office/word/2006/wordml" mc:Ignorable="w14 w15 w16se w16cid w16 w16cex w16sdtdh w16du wne wp14">
   <w:p>
     <w:pPr>
       <w:pStyle w:val="Footer"/>
@@ -2737,7 +2578,7 @@
 </file>
 
 <file path=word/footnotes.xml><?xml version="1.0" encoding="utf-8"?>
-<w:footnotes xmlns:cx="http://schemas.microsoft.com/office/drawing/2014/chartex" xmlns:cx1="http://schemas.microsoft.com/office/drawing/2015/9/8/chartex" xmlns:cx2="http://schemas.microsoft.com/office/drawing/2015/10/21/chartex" xmlns:cx3="http://schemas.microsoft.com/office/drawing/2016/5/9/chartex" xmlns:cx4="http://schemas.microsoft.com/office/drawing/2016/5/10/chartex" xmlns:cx5="http://schemas.microsoft.com/office/drawing/2016/5/11/chartex" xmlns:cx6="http://schemas.microsoft.com/office/drawing/2016/5/12/chartex" xmlns:cx7="http://schemas.microsoft.com/office/drawing/2016/5/13/chartex" xmlns:cx8="http://schemas.microsoft.com/office/drawing/2016/5/14/chartex" xmlns:mc="http://schemas.openxmlformats.org/markup-compatibility/2006" xmlns:aink="http://schemas.microsoft.com/office/drawing/2016/ink" xmlns:am3d="http://schemas.microsoft.com/office/drawing/2017/model3d" xmlns:o="urn:schemas-microsoft-com:office:office" xmlns:oel="http://schemas.microsoft.com/office/2019/extlst" xmlns:r="http://purl.oclc.org/ooxml/officeDocument/relationships" xmlns:m="http://purl.oclc.org/ooxml/officeDocument/math" xmlns:v="urn:schemas-microsoft-com:vml" xmlns:wp14="http://schemas.microsoft.com/office/word/2010/wordprocessingDrawing" xmlns:wp="http://purl.oclc.org/ooxml/drawingml/wordprocessingDrawing" xmlns:w10="urn:schemas-microsoft-com:office:word" xmlns:w="http://purl.oclc.org/ooxml/wordprocessingml/main" xmlns:w14="http://schemas.microsoft.com/office/word/2010/wordml" xmlns:w15="http://schemas.microsoft.com/office/word/2012/wordml" xmlns:w16cex="http://schemas.microsoft.com/office/word/2018/wordml/cex" xmlns:w16cid="http://schemas.microsoft.com/office/word/2016/wordml/cid" xmlns:w16="http://schemas.microsoft.com/office/word/2018/wordml" xmlns:w16sdtdh="http://schemas.microsoft.com/office/word/2020/wordml/sdtdatahash" xmlns:w16se="http://schemas.microsoft.com/office/word/2015/wordml/symex" xmlns:wpi="http://schemas.microsoft.com/office/word/2010/wordprocessingInk" xmlns:wne="http://schemas.microsoft.com/office/word/2006/wordml" mc:Ignorable="w14 w15 w16se w16cid w16 w16cex w16sdtdh wne wp14">
+<w:footnotes xmlns:cx="http://schemas.microsoft.com/office/drawing/2014/chartex" xmlns:cx1="http://schemas.microsoft.com/office/drawing/2015/9/8/chartex" xmlns:cx2="http://schemas.microsoft.com/office/drawing/2015/10/21/chartex" xmlns:cx3="http://schemas.microsoft.com/office/drawing/2016/5/9/chartex" xmlns:cx4="http://schemas.microsoft.com/office/drawing/2016/5/10/chartex" xmlns:cx5="http://schemas.microsoft.com/office/drawing/2016/5/11/chartex" xmlns:cx6="http://schemas.microsoft.com/office/drawing/2016/5/12/chartex" xmlns:cx7="http://schemas.microsoft.com/office/drawing/2016/5/13/chartex" xmlns:cx8="http://schemas.microsoft.com/office/drawing/2016/5/14/chartex" xmlns:mc="http://schemas.openxmlformats.org/markup-compatibility/2006" xmlns:aink="http://schemas.microsoft.com/office/drawing/2016/ink" xmlns:am3d="http://schemas.microsoft.com/office/drawing/2017/model3d" xmlns:o="urn:schemas-microsoft-com:office:office" xmlns:oel="http://schemas.microsoft.com/office/2019/extlst" xmlns:r="http://purl.oclc.org/ooxml/officeDocument/relationships" xmlns:m="http://purl.oclc.org/ooxml/officeDocument/math" xmlns:v="urn:schemas-microsoft-com:vml" xmlns:wp14="http://schemas.microsoft.com/office/word/2010/wordprocessingDrawing" xmlns:wp="http://purl.oclc.org/ooxml/drawingml/wordprocessingDrawing" xmlns:w10="urn:schemas-microsoft-com:office:word" xmlns:w="http://purl.oclc.org/ooxml/wordprocessingml/main" xmlns:w14="http://schemas.microsoft.com/office/word/2010/wordml" xmlns:w15="http://schemas.microsoft.com/office/word/2012/wordml" xmlns:w16cex="http://schemas.microsoft.com/office/word/2018/wordml/cex" xmlns:w16cid="http://schemas.microsoft.com/office/word/2016/wordml/cid" xmlns:w16="http://schemas.microsoft.com/office/word/2018/wordml" xmlns:w16du="http://schemas.microsoft.com/office/word/2023/wordml/word16du" xmlns:w16sdtdh="http://schemas.microsoft.com/office/word/2020/wordml/sdtdatahash" xmlns:w16se="http://schemas.microsoft.com/office/word/2015/wordml/symex" xmlns:wpi="http://schemas.microsoft.com/office/word/2010/wordprocessingInk" xmlns:wne="http://schemas.microsoft.com/office/word/2006/wordml" mc:Ignorable="w14 w15 w16se w16cid w16 w16cex w16sdtdh w16du wne wp14">
   <w:footnote w:type="separator" w:id="-1">
     <w:p>
       <w:r>
@@ -2756,7 +2597,7 @@
 </file>
 
 <file path=word/numbering.xml><?xml version="1.0" encoding="utf-8"?>
-<w:numbering xmlns:cx="http://schemas.microsoft.com/office/drawing/2014/chartex" xmlns:cx1="http://schemas.microsoft.com/office/drawing/2015/9/8/chartex" xmlns:cx2="http://schemas.microsoft.com/office/drawing/2015/10/21/chartex" xmlns:cx3="http://schemas.microsoft.com/office/drawing/2016/5/9/chartex" xmlns:cx4="http://schemas.microsoft.com/office/drawing/2016/5/10/chartex" xmlns:cx5="http://schemas.microsoft.com/office/drawing/2016/5/11/chartex" xmlns:cx6="http://schemas.microsoft.com/office/drawing/2016/5/12/chartex" xmlns:cx7="http://schemas.microsoft.com/office/drawing/2016/5/13/chartex" xmlns:cx8="http://schemas.microsoft.com/office/drawing/2016/5/14/chartex" xmlns:mc="http://schemas.openxmlformats.org/markup-compatibility/2006" xmlns:aink="http://schemas.microsoft.com/office/drawing/2016/ink" xmlns:am3d="http://schemas.microsoft.com/office/drawing/2017/model3d" xmlns:o="urn:schemas-microsoft-com:office:office" xmlns:oel="http://schemas.microsoft.com/office/2019/extlst" xmlns:r="http://purl.oclc.org/ooxml/officeDocument/relationships" xmlns:m="http://purl.oclc.org/ooxml/officeDocument/math" xmlns:v="urn:schemas-microsoft-com:vml" xmlns:wp14="http://schemas.microsoft.com/office/word/2010/wordprocessingDrawing" xmlns:wp="http://purl.oclc.org/ooxml/drawingml/wordprocessingDrawing" xmlns:w10="urn:schemas-microsoft-com:office:word" xmlns:w="http://purl.oclc.org/ooxml/wordprocessingml/main" xmlns:w14="http://schemas.microsoft.com/office/word/2010/wordml" xmlns:w15="http://schemas.microsoft.com/office/word/2012/wordml" xmlns:w16cex="http://schemas.microsoft.com/office/word/2018/wordml/cex" xmlns:w16cid="http://schemas.microsoft.com/office/word/2016/wordml/cid" xmlns:w16="http://schemas.microsoft.com/office/word/2018/wordml" xmlns:w16sdtdh="http://schemas.microsoft.com/office/word/2020/wordml/sdtdatahash" xmlns:w16se="http://schemas.microsoft.com/office/word/2015/wordml/symex" xmlns:wpi="http://schemas.microsoft.com/office/word/2010/wordprocessingInk" xmlns:wne="http://schemas.microsoft.com/office/word/2006/wordml" mc:Ignorable="w14 w15 w16se w16cid w16 w16cex w16sdtdh wne wp14">
+<w:numbering xmlns:cx="http://schemas.microsoft.com/office/drawing/2014/chartex" xmlns:cx1="http://schemas.microsoft.com/office/drawing/2015/9/8/chartex" xmlns:cx2="http://schemas.microsoft.com/office/drawing/2015/10/21/chartex" xmlns:cx3="http://schemas.microsoft.com/office/drawing/2016/5/9/chartex" xmlns:cx4="http://schemas.microsoft.com/office/drawing/2016/5/10/chartex" xmlns:cx5="http://schemas.microsoft.com/office/drawing/2016/5/11/chartex" xmlns:cx6="http://schemas.microsoft.com/office/drawing/2016/5/12/chartex" xmlns:cx7="http://schemas.microsoft.com/office/drawing/2016/5/13/chartex" xmlns:cx8="http://schemas.microsoft.com/office/drawing/2016/5/14/chartex" xmlns:mc="http://schemas.openxmlformats.org/markup-compatibility/2006" xmlns:aink="http://schemas.microsoft.com/office/drawing/2016/ink" xmlns:am3d="http://schemas.microsoft.com/office/drawing/2017/model3d" xmlns:o="urn:schemas-microsoft-com:office:office" xmlns:oel="http://schemas.microsoft.com/office/2019/extlst" xmlns:r="http://purl.oclc.org/ooxml/officeDocument/relationships" xmlns:m="http://purl.oclc.org/ooxml/officeDocument/math" xmlns:v="urn:schemas-microsoft-com:vml" xmlns:wp14="http://schemas.microsoft.com/office/word/2010/wordprocessingDrawing" xmlns:wp="http://purl.oclc.org/ooxml/drawingml/wordprocessingDrawing" xmlns:w10="urn:schemas-microsoft-com:office:word" xmlns:w="http://purl.oclc.org/ooxml/wordprocessingml/main" xmlns:w14="http://schemas.microsoft.com/office/word/2010/wordml" xmlns:w15="http://schemas.microsoft.com/office/word/2012/wordml" xmlns:w16cex="http://schemas.microsoft.com/office/word/2018/wordml/cex" xmlns:w16cid="http://schemas.microsoft.com/office/word/2016/wordml/cid" xmlns:w16="http://schemas.microsoft.com/office/word/2018/wordml" xmlns:w16du="http://schemas.microsoft.com/office/word/2023/wordml/word16du" xmlns:w16sdtdh="http://schemas.microsoft.com/office/word/2020/wordml/sdtdatahash" xmlns:w16se="http://schemas.microsoft.com/office/word/2015/wordml/symex" xmlns:wpi="http://schemas.microsoft.com/office/word/2010/wordprocessingInk" xmlns:wne="http://schemas.microsoft.com/office/word/2006/wordml" mc:Ignorable="w14 w15 w16se w16cid w16 w16cex w16sdtdh w16du wne wp14">
   <w:abstractNum w:abstractNumId="0" w15:restartNumberingAfterBreak="0">
     <w:nsid w:val="FFFFFF1D"/>
     <w:multiLevelType w:val="multilevel"/>
@@ -4224,7 +4065,7 @@
 </file>
 
 <file path=word/styles.xml><?xml version="1.0" encoding="utf-8"?>
-<w:styles xmlns:mc="http://schemas.openxmlformats.org/markup-compatibility/2006" xmlns:r="http://purl.oclc.org/ooxml/officeDocument/relationships" xmlns:w="http://purl.oclc.org/ooxml/wordprocessingml/main" xmlns:w14="http://schemas.microsoft.com/office/word/2010/wordml" xmlns:w15="http://schemas.microsoft.com/office/word/2012/wordml" xmlns:w16cex="http://schemas.microsoft.com/office/word/2018/wordml/cex" xmlns:w16cid="http://schemas.microsoft.com/office/word/2016/wordml/cid" xmlns:w16="http://schemas.microsoft.com/office/word/2018/wordml" xmlns:w16sdtdh="http://schemas.microsoft.com/office/word/2020/wordml/sdtdatahash" xmlns:w16se="http://schemas.microsoft.com/office/word/2015/wordml/symex" mc:Ignorable="w14 w15 w16se w16cid w16 w16cex w16sdtdh">
+<w:styles xmlns:mc="http://schemas.openxmlformats.org/markup-compatibility/2006" xmlns:r="http://purl.oclc.org/ooxml/officeDocument/relationships" xmlns:w="http://purl.oclc.org/ooxml/wordprocessingml/main" xmlns:w14="http://schemas.microsoft.com/office/word/2010/wordml" xmlns:w15="http://schemas.microsoft.com/office/word/2012/wordml" xmlns:w16cex="http://schemas.microsoft.com/office/word/2018/wordml/cex" xmlns:w16cid="http://schemas.microsoft.com/office/word/2016/wordml/cid" xmlns:w16="http://schemas.microsoft.com/office/word/2018/wordml" xmlns:w16du="http://schemas.microsoft.com/office/word/2023/wordml/word16du" xmlns:w16sdtdh="http://schemas.microsoft.com/office/word/2020/wordml/sdtdatahash" xmlns:w16se="http://schemas.microsoft.com/office/word/2015/wordml/symex" mc:Ignorable="w14 w15 w16se w16cid w16 w16cex w16sdtdh w16du">
   <w:docDefaults>
     <w:rPrDefault>
       <w:rPr>

</xml_diff>